<commit_message>
Updated after lecture 6
</commit_message>
<xml_diff>
--- a/PowerBIQuickStart.E06/Lab6/Lab6.docx
+++ b/PowerBIQuickStart.E06/Lab6/Lab6.docx
@@ -87,23 +87,7 @@
           <w:rFonts w:ascii="Arial" w:hAnsi="Arial" w:cs="Arial"/>
           <w:color w:val="313131"/>
         </w:rPr>
-        <w:t xml:space="preserve">You have uploaded reports created in Power BI Desktop and Microsoft Excel to Power BI service. You have also created dashboards in Power BI service. Now, </w:t>
-      </w:r>
-      <w:proofErr w:type="gramStart"/>
-      <w:r>
-        <w:rPr>
-          <w:rFonts w:ascii="Arial" w:hAnsi="Arial" w:cs="Arial"/>
-          <w:color w:val="313131"/>
-        </w:rPr>
-        <w:t>you'd</w:t>
-      </w:r>
-      <w:proofErr w:type="gramEnd"/>
-      <w:r>
-        <w:rPr>
-          <w:rFonts w:ascii="Arial" w:hAnsi="Arial" w:cs="Arial"/>
-          <w:color w:val="313131"/>
-        </w:rPr>
-        <w:t xml:space="preserve"> like to explore how to work with organization content packs.</w:t>
+        <w:t>You have uploaded reports created in Power BI Desktop and Microsoft Excel to Power BI service. You have also created dashboards in Power BI service. Now, you'd like to explore how to work with organization content packs.</w:t>
       </w:r>
       <w:r>
         <w:rPr>
@@ -524,23 +508,6 @@
           <w:bdr w:val="none" w:sz="0" w:space="0" w:color="auto" w:frame="1"/>
         </w:rPr>
         <w:t>FirstName_LastName</w:t>
-      </w:r>
-      <w:r>
-        <w:rPr>
-          <w:rFonts w:ascii="Arial" w:hAnsi="Arial" w:cs="Arial"/>
-          <w:color w:val="313131"/>
-          <w:bdr w:val="none" w:sz="0" w:space="0" w:color="auto" w:frame="1"/>
-        </w:rPr>
-        <w:t>, set it as </w:t>
-      </w:r>
-      <w:r>
-        <w:rPr>
-          <w:rStyle w:val="Strong"/>
-          <w:rFonts w:ascii="Arial" w:hAnsi="Arial" w:cs="Arial"/>
-          <w:color w:val="313131"/>
-          <w:bdr w:val="none" w:sz="0" w:space="0" w:color="auto" w:frame="1"/>
-        </w:rPr>
-        <w:t>Private</w:t>
       </w:r>
       <w:r>
         <w:rPr>
@@ -672,16 +639,56 @@
         <w:rPr>
           <w:rFonts w:ascii="Arial" w:hAnsi="Arial" w:cs="Arial"/>
           <w:color w:val="222222"/>
-          <w:sz w:val="24"/>
-          <w:szCs w:val="24"/>
-        </w:rPr>
-      </w:pPr>
-      <w:r>
-        <w:rPr>
-          <w:rFonts w:ascii="Arial" w:hAnsi="Arial" w:cs="Arial"/>
-          <w:color w:val="222222"/>
-        </w:rPr>
-        <w:t>Which two types of access to Power BI content, can you give to members of a group?</w:t>
+        </w:rPr>
+      </w:pPr>
+      <w:r>
+        <w:rPr>
+          <w:rFonts w:ascii="Arial" w:hAnsi="Arial" w:cs="Arial"/>
+          <w:color w:val="222222"/>
+        </w:rPr>
+        <w:t xml:space="preserve">Which two </w:t>
+      </w:r>
+      <w:r>
+        <w:rPr>
+          <w:rFonts w:ascii="Arial" w:hAnsi="Arial" w:cs="Arial"/>
+          <w:color w:val="222222"/>
+        </w:rPr>
+        <w:t>Roles</w:t>
+      </w:r>
+      <w:r>
+        <w:rPr>
+          <w:rFonts w:ascii="Arial" w:hAnsi="Arial" w:cs="Arial"/>
+          <w:color w:val="222222"/>
+        </w:rPr>
+        <w:t xml:space="preserve">, can you give to </w:t>
+      </w:r>
+      <w:r>
+        <w:rPr>
+          <w:rFonts w:ascii="Arial" w:hAnsi="Arial" w:cs="Arial"/>
+          <w:color w:val="222222"/>
+        </w:rPr>
+        <w:t>users or</w:t>
+      </w:r>
+      <w:r>
+        <w:rPr>
+          <w:rFonts w:ascii="Arial" w:hAnsi="Arial" w:cs="Arial"/>
+          <w:color w:val="222222"/>
+        </w:rPr>
+        <w:t xml:space="preserve"> a group</w:t>
+      </w:r>
+      <w:r>
+        <w:rPr>
+          <w:rFonts w:ascii="Arial" w:hAnsi="Arial" w:cs="Arial"/>
+          <w:color w:val="222222"/>
+        </w:rPr>
+        <w:t xml:space="preserve"> of users</w:t>
+      </w:r>
+      <w:r>
+        <w:rPr>
+          <w:rFonts w:ascii="Arial" w:hAnsi="Arial" w:cs="Arial"/>
+          <w:color w:val="222222"/>
+        </w:rPr>
+        <w:t>?</w:t>
       </w:r>
     </w:p>
     <w:p>
@@ -747,10 +754,10 @@
           <w:color w:val="222222"/>
         </w:rPr>
         <w:object w:dxaOrig="225" w:dyaOrig="225" w14:anchorId="474171D7">
-          <v:shape id="_x0000_i1071" type="#_x0000_t75" style="width:18pt;height:15.6pt" o:ole="">
+          <v:shape id="_x0000_i1130" type="#_x0000_t75" style="width:18pt;height:15.6pt" o:ole="">
             <v:imagedata r:id="rId5" o:title=""/>
           </v:shape>
-          <w:control r:id="rId7" w:name="DefaultOcxName123" w:shapeid="_x0000_i1071"/>
+          <w:control r:id="rId7" w:name="DefaultOcxName123" w:shapeid="_x0000_i1130"/>
         </w:object>
       </w:r>
       <w:r>
@@ -758,7 +765,7 @@
           <w:rFonts w:ascii="Arial" w:hAnsi="Arial" w:cs="Arial"/>
           <w:color w:val="222222"/>
         </w:rPr>
-        <w:t>Edit</w:t>
+        <w:t>Updater</w:t>
       </w:r>
     </w:p>
     <w:p>
@@ -787,7 +794,7 @@
           <w:rFonts w:ascii="Arial" w:hAnsi="Arial" w:cs="Arial"/>
           <w:color w:val="222222"/>
         </w:rPr>
-        <w:t>View</w:t>
+        <w:t>Reader</w:t>
       </w:r>
     </w:p>
     <w:p>
@@ -818,6 +825,13 @@
         </w:rPr>
         <w:t>Delete</w:t>
       </w:r>
+      <w:r>
+        <w:rPr>
+          <w:rFonts w:ascii="Arial" w:hAnsi="Arial" w:cs="Arial"/>
+          <w:color w:val="222222"/>
+        </w:rPr>
+        <w:t>r</w:t>
+      </w:r>
     </w:p>
     <w:p>
       <w:pPr>
@@ -1289,7 +1303,6 @@
         </w:rPr>
         <w:t>Select the </w:t>
       </w:r>
-      <w:proofErr w:type="gramStart"/>
       <w:r>
         <w:rPr>
           <w:rStyle w:val="Strong"/>
@@ -1297,17 +1310,7 @@
           <w:color w:val="313131"/>
           <w:bdr w:val="none" w:sz="0" w:space="0" w:color="auto" w:frame="1"/>
         </w:rPr>
-        <w:t>bi.salesFact</w:t>
-      </w:r>
-      <w:proofErr w:type="gramEnd"/>
-      <w:r>
-        <w:rPr>
-          <w:rStyle w:val="Strong"/>
-          <w:rFonts w:ascii="Arial" w:hAnsi="Arial" w:cs="Arial"/>
-          <w:color w:val="313131"/>
-          <w:bdr w:val="none" w:sz="0" w:space="0" w:color="auto" w:frame="1"/>
-        </w:rPr>
-        <w:t> </w:t>
+        <w:t>bi.salesFact </w:t>
       </w:r>
       <w:r>
         <w:rPr>
@@ -2052,23 +2055,7 @@
           <w:rFonts w:ascii="Arial" w:hAnsi="Arial" w:cs="Arial"/>
           <w:color w:val="474747"/>
         </w:rPr>
-        <w:t xml:space="preserve">: Direct Connectivity </w:t>
-      </w:r>
-      <w:proofErr w:type="gramStart"/>
-      <w:r>
-        <w:rPr>
-          <w:rFonts w:ascii="Arial" w:hAnsi="Arial" w:cs="Arial"/>
-          <w:color w:val="474747"/>
-        </w:rPr>
-        <w:t>From</w:t>
-      </w:r>
-      <w:proofErr w:type="gramEnd"/>
-      <w:r>
-        <w:rPr>
-          <w:rFonts w:ascii="Arial" w:hAnsi="Arial" w:cs="Arial"/>
-          <w:color w:val="474747"/>
-        </w:rPr>
-        <w:t xml:space="preserve"> Power BI Service</w:t>
+        <w:t>: Direct Connectivity From Power BI Service</w:t>
       </w:r>
     </w:p>
     <w:p>
@@ -2834,23 +2821,7 @@
           <w:rFonts w:ascii="Arial" w:hAnsi="Arial" w:cs="Arial"/>
           <w:color w:val="313131"/>
         </w:rPr>
-        <w:t xml:space="preserve">Notice that you do not have to refresh this report, because it uses a live connection (DirectQuery) to the Azure SQL database, and always </w:t>
-      </w:r>
-      <w:proofErr w:type="gramStart"/>
-      <w:r>
-        <w:rPr>
-          <w:rFonts w:ascii="Arial" w:hAnsi="Arial" w:cs="Arial"/>
-          <w:color w:val="313131"/>
-        </w:rPr>
-        <w:t>up-to-date</w:t>
-      </w:r>
-      <w:proofErr w:type="gramEnd"/>
-      <w:r>
-        <w:rPr>
-          <w:rFonts w:ascii="Arial" w:hAnsi="Arial" w:cs="Arial"/>
-          <w:color w:val="313131"/>
-        </w:rPr>
-        <w:t>.</w:t>
+        <w:t>Notice that you do not have to refresh this report, because it uses a live connection (DirectQuery) to the Azure SQL database, and always up-to-date.</w:t>
       </w:r>
     </w:p>
     <w:p>

</xml_diff>